<commit_message>
update resume again for consistent fonts
</commit_message>
<xml_diff>
--- a/public/resume/resume-Andrew-Paettie.docx
+++ b/public/resume/resume-Andrew-Paettie.docx
@@ -35,7 +35,6 @@
         <w:spacing w:after="100" w:lineRule="auto"/>
         <w:contextualSpacing w:val="0"/>
         <w:rPr>
-          <w:rFonts w:ascii="Times" w:cs="Times" w:eastAsia="Times" w:hAnsi="Times"/>
           <w:i w:val="1"/>
           <w:sz w:val="24"/>
           <w:szCs w:val="24"/>
@@ -200,22 +199,18 @@
         <w:contextualSpacing w:val="1"/>
         <w:jc w:val="left"/>
         <w:rPr>
-          <w:rFonts w:ascii="Times" w:cs="Times" w:eastAsia="Times" w:hAnsi="Times"/>
-          <w:b w:val="0"/>
           <w:i w:val="0"/>
           <w:smallCaps w:val="0"/>
           <w:strike w:val="0"/>
           <w:color w:val="000000"/>
           <w:sz w:val="24"/>
           <w:szCs w:val="24"/>
-          <w:u w:val="none"/>
           <w:shd w:fill="auto" w:val="clear"/>
           <w:vertAlign w:val="baseline"/>
         </w:rPr>
       </w:pPr>
       <w:r>
         <w:rPr>
-          <w:rFonts w:ascii="Times" w:cs="Times" w:eastAsia="Times" w:hAnsi="Times"/>
           <w:sz w:val="24"/>
           <w:szCs w:val="24"/>
           <w:rtl w:val="0"/>
@@ -224,8 +219,6 @@
       </w:r>
       <w:r>
         <w:rPr>
-          <w:rFonts w:ascii="Times" w:cs="Times" w:eastAsia="Times" w:hAnsi="Times"/>
-          <w:b w:val="0"/>
           <w:i w:val="0"/>
           <w:smallCaps w:val="0"/>
           <w:strike w:val="0"/>
@@ -262,23 +255,18 @@
         <w:contextualSpacing w:val="1"/>
         <w:jc w:val="left"/>
         <w:rPr>
-          <w:rFonts w:ascii="Times" w:cs="Times" w:eastAsia="Times" w:hAnsi="Times"/>
-          <w:b w:val="0"/>
           <w:i w:val="0"/>
           <w:smallCaps w:val="0"/>
           <w:strike w:val="0"/>
           <w:color w:val="000000"/>
           <w:sz w:val="24"/>
           <w:szCs w:val="24"/>
-          <w:u w:val="none"/>
           <w:shd w:fill="auto" w:val="clear"/>
           <w:vertAlign w:val="baseline"/>
         </w:rPr>
       </w:pPr>
       <w:r>
         <w:rPr>
-          <w:rFonts w:ascii="Times" w:cs="Times" w:eastAsia="Times" w:hAnsi="Times"/>
-          <w:b w:val="0"/>
           <w:i w:val="0"/>
           <w:smallCaps w:val="0"/>
           <w:strike w:val="0"/>
@@ -1259,9 +1247,7 @@
           <w:numId w:val="1"/>
         </w:numPr>
         <w:ind w:left="720" w:hanging="360"/>
-        <w:rPr>
-          <w:u w:val="none"/>
-        </w:rPr>
+        <w:rPr/>
       </w:pPr>
       <w:r>
         <w:rPr>
@@ -1277,9 +1263,7 @@
           <w:numId w:val="1"/>
         </w:numPr>
         <w:ind w:left="720" w:hanging="360"/>
-        <w:rPr>
-          <w:u w:val="none"/>
-        </w:rPr>
+        <w:rPr/>
       </w:pPr>
       <w:r>
         <w:rPr>

</xml_diff>